<commit_message>
added the individual reflections to the end of the report
</commit_message>
<xml_diff>
--- a/NHL_Point_Prediction.docx
+++ b/NHL_Point_Prediction.docx
@@ -62,7 +62,7 @@
           <w:lang w:val="en-US"/>
         </w:rPr>
         <w:pict w14:anchorId="28F282ED">
-          <v:rect id="_x0000_i1025" alt="" style="width:468pt;height:.05pt;mso-width-percent:0;mso-height-percent:0;mso-width-percent:0;mso-height-percent:0" o:hralign="center" o:hrstd="t" o:hr="t" fillcolor="#a0a0a0" stroked="f"/>
+          <v:rect id="_x0000_i1028" alt="" style="width:468pt;height:.05pt;mso-width-percent:0;mso-height-percent:0;mso-width-percent:0;mso-height-percent:0" o:hralign="center" o:hrstd="t" o:hr="t" fillcolor="#a0a0a0" stroked="f"/>
         </w:pict>
       </w:r>
     </w:p>
@@ -271,7 +271,7 @@
           <w:lang w:val="en-US"/>
         </w:rPr>
         <w:pict w14:anchorId="7A9594B6">
-          <v:rect id="_x0000_i1026" alt="" style="width:468pt;height:.05pt;mso-width-percent:0;mso-height-percent:0;mso-width-percent:0;mso-height-percent:0" o:hralign="center" o:hrstd="t" o:hr="t" fillcolor="#a0a0a0" stroked="f"/>
+          <v:rect id="_x0000_i1027" alt="" style="width:468pt;height:.05pt;mso-width-percent:0;mso-height-percent:0;mso-width-percent:0;mso-height-percent:0" o:hralign="center" o:hrstd="t" o:hr="t" fillcolor="#a0a0a0" stroked="f"/>
         </w:pict>
       </w:r>
     </w:p>
@@ -8671,7 +8671,7 @@
       </w:pPr>
       <w:r>
         <w:pict w14:anchorId="2D28DF07">
-          <v:group id="Group 15" o:spid="_x0000_s1028" style="width:470.15pt;height:372.85pt;mso-position-horizontal-relative:char;mso-position-vertical-relative:line" coordsize="59707,47352">
+          <v:group id="Group 15" o:spid="_x0000_s1031" alt="" style="width:470.15pt;height:372.85pt;mso-position-horizontal-relative:char;mso-position-vertical-relative:line" coordsize="59707,47352">
             <v:shapetype id="_x0000_t75" coordsize="21600,21600" o:spt="75" o:preferrelative="t" path="m@4@5l@4@11@9@11@9@5xe" filled="f" stroked="f">
               <v:stroke joinstyle="miter"/>
               <v:formulas>
@@ -8691,14 +8691,14 @@
               <v:path o:extrusionok="f" gradientshapeok="t" o:connecttype="rect"/>
               <o:lock v:ext="edit" aspectratio="t"/>
             </v:shapetype>
-            <v:shape id="Picture 16" o:spid="_x0000_s1029" type="#_x0000_t75" style="position:absolute;left:271;top:1086;width:59436;height:46266;visibility:visible;mso-wrap-style:square" o:gfxdata="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">
+            <v:shape id="Picture 16" o:spid="_x0000_s1032" type="#_x0000_t75" alt="" style="position:absolute;left:271;top:1086;width:59436;height:46266;visibility:visible;mso-wrap-style:square">
               <v:imagedata r:id="rId12" o:title=""/>
             </v:shape>
             <v:shapetype id="_x0000_t202" coordsize="21600,21600" o:spt="202" path="m,l,21600r21600,l21600,xe">
               <v:stroke joinstyle="miter"/>
               <v:path gradientshapeok="t" o:connecttype="rect"/>
             </v:shapetype>
-            <v:shape id="Text Box 17" o:spid="_x0000_s1030" type="#_x0000_t202" style="position:absolute;width:2773;height:3072;visibility:visible;mso-wrap-style:square;v-text-anchor:top" o:gfxdata="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" fillcolor="white [3201]" stroked="f" strokeweight=".5pt">
+            <v:shape id="Text Box 17" o:spid="_x0000_s1033" type="#_x0000_t202" alt="" style="position:absolute;width:2773;height:3072;visibility:visible;mso-wrap-style:square;v-text-anchor:top" fillcolor="white [3201]" stroked="f" strokeweight=".5pt">
               <v:textbox>
                 <w:txbxContent>
                   <w:p>
@@ -8719,7 +8719,7 @@
                 </w:txbxContent>
               </v:textbox>
             </v:shape>
-            <v:shape id="Text Box 18" o:spid="_x0000_s1031" type="#_x0000_t202" style="position:absolute;left:27975;top:90;width:2773;height:3073;visibility:visible;mso-wrap-style:square;v-text-anchor:top" o:gfxdata="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" fillcolor="white [3201]" stroked="f" strokeweight=".5pt">
+            <v:shape id="Text Box 18" o:spid="_x0000_s1034" type="#_x0000_t202" alt="" style="position:absolute;left:27975;top:90;width:2773;height:3073;visibility:visible;mso-wrap-style:square;v-text-anchor:top" fillcolor="white [3201]" stroked="f" strokeweight=".5pt">
               <v:textbox>
                 <w:txbxContent>
                   <w:p>
@@ -8740,7 +8740,7 @@
                 </w:txbxContent>
               </v:textbox>
             </v:shape>
-            <v:shape id="Text Box 19" o:spid="_x0000_s1032" type="#_x0000_t202" style="position:absolute;left:90;top:14938;width:2773;height:3073;visibility:visible;mso-wrap-style:square;v-text-anchor:top" o:gfxdata="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" fillcolor="white [3201]" stroked="f" strokeweight=".5pt">
+            <v:shape id="Text Box 19" o:spid="_x0000_s1035" type="#_x0000_t202" alt="" style="position:absolute;left:90;top:14938;width:2773;height:3073;visibility:visible;mso-wrap-style:square;v-text-anchor:top" fillcolor="white [3201]" stroked="f" strokeweight=".5pt">
               <v:textbox>
                 <w:txbxContent>
                   <w:p>
@@ -8761,7 +8761,7 @@
                 </w:txbxContent>
               </v:textbox>
             </v:shape>
-            <v:shape id="Text Box 20" o:spid="_x0000_s1033" type="#_x0000_t202" style="position:absolute;left:27794;top:14666;width:2773;height:3073;visibility:visible;mso-wrap-style:square;v-text-anchor:top" o:gfxdata="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" fillcolor="white [3201]" stroked="f" strokeweight=".5pt">
+            <v:shape id="Text Box 20" o:spid="_x0000_s1036" type="#_x0000_t202" alt="" style="position:absolute;left:27794;top:14666;width:2773;height:3073;visibility:visible;mso-wrap-style:square;v-text-anchor:top" fillcolor="white [3201]" stroked="f" strokeweight=".5pt">
               <v:textbox>
                 <w:txbxContent>
                   <w:p>
@@ -8782,7 +8782,7 @@
                 </w:txbxContent>
               </v:textbox>
             </v:shape>
-            <v:shape id="Text Box 21" o:spid="_x0000_s1034" type="#_x0000_t202" style="position:absolute;left:271;top:29333;width:2773;height:3073;visibility:visible;mso-wrap-style:square;v-text-anchor:top" o:gfxdata="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" fillcolor="white [3201]" stroked="f" strokeweight=".5pt">
+            <v:shape id="Text Box 21" o:spid="_x0000_s1037" type="#_x0000_t202" alt="" style="position:absolute;left:271;top:29333;width:2773;height:3073;visibility:visible;mso-wrap-style:square;v-text-anchor:top" fillcolor="white [3201]" stroked="f" strokeweight=".5pt">
               <v:textbox>
                 <w:txbxContent>
                   <w:p>
@@ -9188,11 +9188,11 @@
       </w:pPr>
       <w:r>
         <w:pict w14:anchorId="43EE83F3">
-          <v:group id="Group 22" o:spid="_x0000_s1035" style="width:373.65pt;height:283.2pt;mso-position-horizontal-relative:char;mso-position-vertical-relative:line" coordsize="59979,49873">
-            <v:shape id="Picture 23" o:spid="_x0000_s1036" type="#_x0000_t75" style="position:absolute;left:543;top:724;width:59436;height:49149;visibility:visible;mso-wrap-style:square" o:gfxdata="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">
+          <v:group id="Group 22" o:spid="_x0000_s1026" alt="" style="width:373.65pt;height:283.2pt;mso-position-horizontal-relative:char;mso-position-vertical-relative:line" coordsize="59979,49873">
+            <v:shape id="Picture 23" o:spid="_x0000_s1027" type="#_x0000_t75" alt="" style="position:absolute;left:543;top:724;width:59436;height:49149;visibility:visible;mso-wrap-style:square">
               <v:imagedata r:id="rId13" o:title=""/>
             </v:shape>
-            <v:shape id="Text Box 24" o:spid="_x0000_s1037" type="#_x0000_t202" style="position:absolute;top:24172;width:2773;height:3073;visibility:visible;v-text-anchor:top" o:gfxdata="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" fillcolor="white [3201]" stroked="f" strokeweight=".5pt">
+            <v:shape id="Text Box 24" o:spid="_x0000_s1028" type="#_x0000_t202" alt="" style="position:absolute;top:24172;width:2773;height:3073;visibility:visible;mso-wrap-style:square;v-text-anchor:top" fillcolor="white [3201]" stroked="f" strokeweight=".5pt">
               <v:textbox>
                 <w:txbxContent>
                   <w:p>
@@ -9213,7 +9213,7 @@
                 </w:txbxContent>
               </v:textbox>
             </v:shape>
-            <v:shape id="Text Box 25" o:spid="_x0000_s1038" type="#_x0000_t202" style="position:absolute;left:29695;top:362;width:2773;height:3073;visibility:visible;v-text-anchor:top" o:gfxdata="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" fillcolor="white [3201]" stroked="f" strokeweight=".5pt">
+            <v:shape id="Text Box 25" o:spid="_x0000_s1029" type="#_x0000_t202" alt="" style="position:absolute;left:29695;top:362;width:2773;height:3073;visibility:visible;mso-wrap-style:square;v-text-anchor:top" fillcolor="white [3201]" stroked="f" strokeweight=".5pt">
               <v:textbox>
                 <w:txbxContent>
                   <w:p>
@@ -9234,7 +9234,7 @@
                 </w:txbxContent>
               </v:textbox>
             </v:shape>
-            <v:shape id="Text Box 26" o:spid="_x0000_s1039" type="#_x0000_t202" style="position:absolute;width:2773;height:3072;visibility:visible;v-text-anchor:top" o:gfxdata="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" fillcolor="white [3201]" stroked="f" strokeweight=".5pt">
+            <v:shape id="Text Box 26" o:spid="_x0000_s1030" type="#_x0000_t202" alt="" style="position:absolute;width:2773;height:3072;visibility:visible;mso-wrap-style:square;v-text-anchor:top" fillcolor="white [3201]" stroked="f" strokeweight=".5pt">
               <v:textbox>
                 <w:txbxContent>
                   <w:p>
@@ -9479,16 +9479,20 @@
     <w:p>
       <w:pPr>
         <w:jc w:val="center"/>
+        <w:rPr>
+          <w:lang w:val="en-US"/>
+        </w:rPr>
       </w:pPr>
       <w:r>
         <w:rPr>
           <w:noProof/>
+          <w:lang w:val="en-US"/>
         </w:rPr>
         <w:drawing>
-          <wp:inline distT="0" distB="0" distL="0" distR="0" wp14:anchorId="11111B74" wp14:editId="0049B625">
-            <wp:extent cx="5305425" cy="3593632"/>
+          <wp:inline distT="0" distB="0" distL="0" distR="0" wp14:anchorId="579A8BC9" wp14:editId="503A6290">
+            <wp:extent cx="5943600" cy="3813810"/>
             <wp:effectExtent l="0" t="0" r="0" b="0"/>
-            <wp:docPr id="2" name="Picture 2"/>
+            <wp:docPr id="18" name="Picture 18"/>
             <wp:cNvGraphicFramePr>
               <a:graphicFrameLocks xmlns:a="http://schemas.openxmlformats.org/drawingml/2006/main" noChangeAspect="1"/>
             </wp:cNvGraphicFramePr>
@@ -9496,11 +9500,11 @@
               <a:graphicData uri="http://schemas.openxmlformats.org/drawingml/2006/picture">
                 <pic:pic xmlns:pic="http://schemas.openxmlformats.org/drawingml/2006/picture">
                   <pic:nvPicPr>
-                    <pic:cNvPr id="2" name="67778726_359453461620114_8794869184161906688_n.jpg"/>
+                    <pic:cNvPr id="18" name="histograms.jpg"/>
                     <pic:cNvPicPr/>
                   </pic:nvPicPr>
                   <pic:blipFill>
-                    <a:blip r:embed="rId14" cstate="print">
+                    <a:blip r:embed="rId14">
                       <a:extLst>
                         <a:ext uri="{28A0092B-C50C-407E-A947-70E740481C1C}">
                           <a14:useLocalDpi xmlns:a14="http://schemas.microsoft.com/office/drawing/2010/main" val="0"/>
@@ -9514,7 +9518,7 @@
                   <pic:spPr>
                     <a:xfrm>
                       <a:off x="0" y="0"/>
-                      <a:ext cx="5308993" cy="3596049"/>
+                      <a:ext cx="5943600" cy="3813810"/>
                     </a:xfrm>
                     <a:prstGeom prst="rect">
                       <a:avLst/>
@@ -9952,17 +9956,17 @@
         <w:rPr>
           <w:rFonts w:ascii="Times New Roman" w:eastAsia="Times New Roman" w:hAnsi="Times New Roman" w:cs="Times New Roman"/>
           <w:color w:val="000000"/>
-          <w:sz w:val="20"/>
-          <w:szCs w:val="20"/>
-          <w:lang w:val="en-US"/>
-        </w:rPr>
-      </w:pPr>
-      <w:r>
-        <w:rPr>
-          <w:rFonts w:ascii="Times New Roman" w:eastAsia="Times New Roman" w:hAnsi="Times New Roman" w:cs="Times New Roman"/>
-          <w:color w:val="000000"/>
-          <w:sz w:val="20"/>
-          <w:szCs w:val="20"/>
+          <w:sz w:val="24"/>
+          <w:szCs w:val="24"/>
+          <w:lang w:val="en-US"/>
+        </w:rPr>
+      </w:pPr>
+      <w:r>
+        <w:rPr>
+          <w:rFonts w:ascii="Times New Roman" w:eastAsia="Times New Roman" w:hAnsi="Times New Roman" w:cs="Times New Roman"/>
+          <w:color w:val="000000"/>
+          <w:sz w:val="24"/>
+          <w:szCs w:val="24"/>
           <w:lang w:val="en-US"/>
         </w:rPr>
         <w:lastRenderedPageBreak/>
@@ -9974,17 +9978,17 @@
         <w:rPr>
           <w:rFonts w:ascii="Times New Roman" w:eastAsia="Times New Roman" w:hAnsi="Times New Roman" w:cs="Times New Roman"/>
           <w:color w:val="000000"/>
-          <w:sz w:val="20"/>
-          <w:szCs w:val="20"/>
-          <w:lang w:val="en-US"/>
-        </w:rPr>
-      </w:pPr>
-      <w:r>
-        <w:rPr>
-          <w:rFonts w:ascii="Times New Roman" w:eastAsia="Times New Roman" w:hAnsi="Times New Roman" w:cs="Times New Roman"/>
-          <w:color w:val="000000"/>
-          <w:sz w:val="20"/>
-          <w:szCs w:val="20"/>
+          <w:sz w:val="24"/>
+          <w:szCs w:val="24"/>
+          <w:lang w:val="en-US"/>
+        </w:rPr>
+      </w:pPr>
+      <w:r>
+        <w:rPr>
+          <w:rFonts w:ascii="Times New Roman" w:eastAsia="Times New Roman" w:hAnsi="Times New Roman" w:cs="Times New Roman"/>
+          <w:color w:val="000000"/>
+          <w:sz w:val="24"/>
+          <w:szCs w:val="24"/>
           <w:lang w:val="en-US"/>
         </w:rPr>
         <w:t>Matthew:</w:t>
@@ -10000,17 +10004,17 @@
         <w:rPr>
           <w:rFonts w:ascii="Times New Roman" w:eastAsia="Times New Roman" w:hAnsi="Times New Roman" w:cs="Times New Roman"/>
           <w:color w:val="000000"/>
-          <w:sz w:val="20"/>
-          <w:szCs w:val="20"/>
-          <w:lang w:val="en-US"/>
-        </w:rPr>
-      </w:pPr>
-      <w:r>
-        <w:rPr>
-          <w:rFonts w:ascii="Times New Roman" w:eastAsia="Times New Roman" w:hAnsi="Times New Roman" w:cs="Times New Roman"/>
-          <w:color w:val="000000"/>
-          <w:sz w:val="20"/>
-          <w:szCs w:val="20"/>
+          <w:sz w:val="24"/>
+          <w:szCs w:val="24"/>
+          <w:lang w:val="en-US"/>
+        </w:rPr>
+      </w:pPr>
+      <w:r>
+        <w:rPr>
+          <w:rFonts w:ascii="Times New Roman" w:eastAsia="Times New Roman" w:hAnsi="Times New Roman" w:cs="Times New Roman"/>
+          <w:color w:val="000000"/>
+          <w:sz w:val="24"/>
+          <w:szCs w:val="24"/>
           <w:lang w:val="en-US"/>
         </w:rPr>
         <w:t>Implemented</w:t>
@@ -10019,8 +10023,8 @@
         <w:rPr>
           <w:rFonts w:ascii="Times New Roman" w:eastAsia="Times New Roman" w:hAnsi="Times New Roman" w:cs="Times New Roman"/>
           <w:color w:val="000000"/>
-          <w:sz w:val="20"/>
-          <w:szCs w:val="20"/>
+          <w:sz w:val="24"/>
+          <w:szCs w:val="24"/>
           <w:lang w:val="en-US"/>
         </w:rPr>
         <w:t xml:space="preserve"> </w:t>
@@ -10029,8 +10033,8 @@
         <w:rPr>
           <w:rFonts w:ascii="Times New Roman" w:eastAsia="Times New Roman" w:hAnsi="Times New Roman" w:cs="Times New Roman"/>
           <w:color w:val="000000"/>
-          <w:sz w:val="20"/>
-          <w:szCs w:val="20"/>
+          <w:sz w:val="24"/>
+          <w:szCs w:val="24"/>
           <w:lang w:val="en-US"/>
         </w:rPr>
         <w:t>a</w:t>
@@ -10039,8 +10043,8 @@
         <w:rPr>
           <w:rFonts w:ascii="Times New Roman" w:eastAsia="Times New Roman" w:hAnsi="Times New Roman" w:cs="Times New Roman"/>
           <w:color w:val="000000"/>
-          <w:sz w:val="20"/>
-          <w:szCs w:val="20"/>
+          <w:sz w:val="24"/>
+          <w:szCs w:val="24"/>
           <w:lang w:val="en-US"/>
         </w:rPr>
         <w:t>n efficient</w:t>
@@ -10049,8 +10053,8 @@
         <w:rPr>
           <w:rFonts w:ascii="Times New Roman" w:eastAsia="Times New Roman" w:hAnsi="Times New Roman" w:cs="Times New Roman"/>
           <w:color w:val="000000"/>
-          <w:sz w:val="20"/>
-          <w:szCs w:val="20"/>
+          <w:sz w:val="24"/>
+          <w:szCs w:val="24"/>
           <w:lang w:val="en-US"/>
         </w:rPr>
         <w:t xml:space="preserve"> python script that joins several .csv files together</w:t>
@@ -10059,8 +10063,8 @@
         <w:rPr>
           <w:rFonts w:ascii="Times New Roman" w:eastAsia="Times New Roman" w:hAnsi="Times New Roman" w:cs="Times New Roman"/>
           <w:color w:val="000000"/>
-          <w:sz w:val="20"/>
-          <w:szCs w:val="20"/>
+          <w:sz w:val="24"/>
+          <w:szCs w:val="24"/>
           <w:lang w:val="en-US"/>
         </w:rPr>
         <w:t xml:space="preserve"> using pandas library.</w:t>
@@ -10069,8 +10073,8 @@
         <w:rPr>
           <w:rFonts w:ascii="Times New Roman" w:eastAsia="Times New Roman" w:hAnsi="Times New Roman" w:cs="Times New Roman"/>
           <w:color w:val="000000"/>
-          <w:sz w:val="20"/>
-          <w:szCs w:val="20"/>
+          <w:sz w:val="24"/>
+          <w:szCs w:val="24"/>
           <w:lang w:val="en-US"/>
         </w:rPr>
         <w:t xml:space="preserve"> Inputted .csv files </w:t>
@@ -10079,8 +10083,8 @@
         <w:rPr>
           <w:rFonts w:ascii="Times New Roman" w:eastAsia="Times New Roman" w:hAnsi="Times New Roman" w:cs="Times New Roman"/>
           <w:color w:val="000000"/>
-          <w:sz w:val="20"/>
-          <w:szCs w:val="20"/>
+          <w:sz w:val="24"/>
+          <w:szCs w:val="24"/>
           <w:lang w:val="en-US"/>
         </w:rPr>
         <w:t xml:space="preserve">contained over four hundred thousand </w:t>
@@ -10089,8 +10093,8 @@
         <w:rPr>
           <w:rFonts w:ascii="Times New Roman" w:eastAsia="Times New Roman" w:hAnsi="Times New Roman" w:cs="Times New Roman"/>
           <w:color w:val="000000"/>
-          <w:sz w:val="20"/>
-          <w:szCs w:val="20"/>
+          <w:sz w:val="24"/>
+          <w:szCs w:val="24"/>
           <w:lang w:val="en-US"/>
         </w:rPr>
         <w:t>rows, thus needed to chunk data when joining</w:t>
@@ -10099,8 +10103,8 @@
         <w:rPr>
           <w:rFonts w:ascii="Times New Roman" w:eastAsia="Times New Roman" w:hAnsi="Times New Roman" w:cs="Times New Roman"/>
           <w:color w:val="000000"/>
-          <w:sz w:val="20"/>
-          <w:szCs w:val="20"/>
+          <w:sz w:val="24"/>
+          <w:szCs w:val="24"/>
           <w:lang w:val="en-US"/>
         </w:rPr>
         <w:t xml:space="preserve"> to prevent memory overload</w:t>
@@ -10109,8 +10113,8 @@
         <w:rPr>
           <w:rFonts w:ascii="Times New Roman" w:eastAsia="Times New Roman" w:hAnsi="Times New Roman" w:cs="Times New Roman"/>
           <w:color w:val="000000"/>
-          <w:sz w:val="20"/>
-          <w:szCs w:val="20"/>
+          <w:sz w:val="24"/>
+          <w:szCs w:val="24"/>
           <w:lang w:val="en-US"/>
         </w:rPr>
         <w:t>.</w:t>
@@ -10119,8 +10123,8 @@
         <w:rPr>
           <w:rFonts w:ascii="Times New Roman" w:eastAsia="Times New Roman" w:hAnsi="Times New Roman" w:cs="Times New Roman"/>
           <w:color w:val="000000"/>
-          <w:sz w:val="20"/>
-          <w:szCs w:val="20"/>
+          <w:sz w:val="24"/>
+          <w:szCs w:val="24"/>
           <w:lang w:val="en-US"/>
         </w:rPr>
         <w:t xml:space="preserve"> </w:t>
@@ -10129,8 +10133,8 @@
         <w:rPr>
           <w:rFonts w:ascii="Times New Roman" w:eastAsia="Times New Roman" w:hAnsi="Times New Roman" w:cs="Times New Roman"/>
           <w:color w:val="000000"/>
-          <w:sz w:val="20"/>
-          <w:szCs w:val="20"/>
+          <w:sz w:val="24"/>
+          <w:szCs w:val="24"/>
           <w:lang w:val="en-US"/>
         </w:rPr>
         <w:t xml:space="preserve">Resulting dataset was used </w:t>
@@ -10139,8 +10143,8 @@
         <w:rPr>
           <w:rFonts w:ascii="Times New Roman" w:eastAsia="Times New Roman" w:hAnsi="Times New Roman" w:cs="Times New Roman"/>
           <w:color w:val="000000"/>
-          <w:sz w:val="20"/>
-          <w:szCs w:val="20"/>
+          <w:sz w:val="24"/>
+          <w:szCs w:val="24"/>
           <w:lang w:val="en-US"/>
         </w:rPr>
         <w:t>for our</w:t>
@@ -10149,8 +10153,8 @@
         <w:rPr>
           <w:rFonts w:ascii="Times New Roman" w:eastAsia="Times New Roman" w:hAnsi="Times New Roman" w:cs="Times New Roman"/>
           <w:color w:val="000000"/>
-          <w:sz w:val="20"/>
-          <w:szCs w:val="20"/>
+          <w:sz w:val="24"/>
+          <w:szCs w:val="24"/>
           <w:lang w:val="en-US"/>
         </w:rPr>
         <w:t xml:space="preserve"> </w:t>
@@ -10159,8 +10163,8 @@
         <w:rPr>
           <w:rFonts w:ascii="Times New Roman" w:eastAsia="Times New Roman" w:hAnsi="Times New Roman" w:cs="Times New Roman"/>
           <w:color w:val="000000"/>
-          <w:sz w:val="20"/>
-          <w:szCs w:val="20"/>
+          <w:sz w:val="24"/>
+          <w:szCs w:val="24"/>
           <w:lang w:val="en-US"/>
         </w:rPr>
         <w:t>machine learning model.</w:t>
@@ -10172,8 +10176,8 @@
         <w:rPr>
           <w:rFonts w:ascii="Times New Roman" w:eastAsia="Times New Roman" w:hAnsi="Times New Roman" w:cs="Times New Roman"/>
           <w:color w:val="000000"/>
-          <w:sz w:val="20"/>
-          <w:szCs w:val="20"/>
+          <w:sz w:val="24"/>
+          <w:szCs w:val="24"/>
           <w:lang w:val="en-US"/>
         </w:rPr>
       </w:pPr>
@@ -10188,17 +10192,17 @@
         <w:rPr>
           <w:rFonts w:ascii="Times New Roman" w:eastAsia="Times New Roman" w:hAnsi="Times New Roman" w:cs="Times New Roman"/>
           <w:color w:val="000000"/>
-          <w:sz w:val="20"/>
-          <w:szCs w:val="20"/>
-          <w:lang w:val="en-US"/>
-        </w:rPr>
-      </w:pPr>
-      <w:r>
-        <w:rPr>
-          <w:rFonts w:ascii="Times New Roman" w:eastAsia="Times New Roman" w:hAnsi="Times New Roman" w:cs="Times New Roman"/>
-          <w:color w:val="000000"/>
-          <w:sz w:val="20"/>
-          <w:szCs w:val="20"/>
+          <w:sz w:val="24"/>
+          <w:szCs w:val="24"/>
+          <w:lang w:val="en-US"/>
+        </w:rPr>
+      </w:pPr>
+      <w:r>
+        <w:rPr>
+          <w:rFonts w:ascii="Times New Roman" w:eastAsia="Times New Roman" w:hAnsi="Times New Roman" w:cs="Times New Roman"/>
+          <w:color w:val="000000"/>
+          <w:sz w:val="24"/>
+          <w:szCs w:val="24"/>
           <w:lang w:val="en-US"/>
         </w:rPr>
         <w:t>Engineered</w:t>
@@ -10207,8 +10211,8 @@
         <w:rPr>
           <w:rFonts w:ascii="Times New Roman" w:eastAsia="Times New Roman" w:hAnsi="Times New Roman" w:cs="Times New Roman"/>
           <w:color w:val="000000"/>
-          <w:sz w:val="20"/>
-          <w:szCs w:val="20"/>
+          <w:sz w:val="24"/>
+          <w:szCs w:val="24"/>
           <w:lang w:val="en-US"/>
         </w:rPr>
         <w:t xml:space="preserve"> machine learning features</w:t>
@@ -10217,8 +10221,8 @@
         <w:rPr>
           <w:rFonts w:ascii="Times New Roman" w:eastAsia="Times New Roman" w:hAnsi="Times New Roman" w:cs="Times New Roman"/>
           <w:color w:val="000000"/>
-          <w:sz w:val="20"/>
-          <w:szCs w:val="20"/>
+          <w:sz w:val="24"/>
+          <w:szCs w:val="24"/>
           <w:lang w:val="en-US"/>
         </w:rPr>
         <w:t xml:space="preserve"> </w:t>
@@ -10227,8 +10231,8 @@
         <w:rPr>
           <w:rFonts w:ascii="Times New Roman" w:eastAsia="Times New Roman" w:hAnsi="Times New Roman" w:cs="Times New Roman"/>
           <w:color w:val="000000"/>
-          <w:sz w:val="20"/>
-          <w:szCs w:val="20"/>
+          <w:sz w:val="24"/>
+          <w:szCs w:val="24"/>
           <w:lang w:val="en-US"/>
         </w:rPr>
         <w:t xml:space="preserve">by </w:t>
@@ -10237,8 +10241,8 @@
         <w:rPr>
           <w:rFonts w:ascii="Times New Roman" w:eastAsia="Times New Roman" w:hAnsi="Times New Roman" w:cs="Times New Roman"/>
           <w:color w:val="000000"/>
-          <w:sz w:val="20"/>
-          <w:szCs w:val="20"/>
+          <w:sz w:val="24"/>
+          <w:szCs w:val="24"/>
           <w:lang w:val="en-US"/>
         </w:rPr>
         <w:t>drawin</w:t>
@@ -10247,8 +10251,8 @@
         <w:rPr>
           <w:rFonts w:ascii="Times New Roman" w:eastAsia="Times New Roman" w:hAnsi="Times New Roman" w:cs="Times New Roman"/>
           <w:color w:val="000000"/>
-          <w:sz w:val="20"/>
-          <w:szCs w:val="20"/>
+          <w:sz w:val="24"/>
+          <w:szCs w:val="24"/>
           <w:lang w:val="en-US"/>
         </w:rPr>
         <w:t xml:space="preserve">g meaningful </w:t>
@@ -10257,8 +10261,8 @@
         <w:rPr>
           <w:rFonts w:ascii="Times New Roman" w:eastAsia="Times New Roman" w:hAnsi="Times New Roman" w:cs="Times New Roman"/>
           <w:color w:val="000000"/>
-          <w:sz w:val="20"/>
-          <w:szCs w:val="20"/>
+          <w:sz w:val="24"/>
+          <w:szCs w:val="24"/>
           <w:lang w:val="en-US"/>
         </w:rPr>
         <w:t xml:space="preserve">relationships between data within dataset. </w:t>
@@ -10267,8 +10271,8 @@
         <w:rPr>
           <w:rFonts w:ascii="Times New Roman" w:eastAsia="Times New Roman" w:hAnsi="Times New Roman" w:cs="Times New Roman"/>
           <w:color w:val="000000"/>
-          <w:sz w:val="20"/>
-          <w:szCs w:val="20"/>
+          <w:sz w:val="24"/>
+          <w:szCs w:val="24"/>
           <w:lang w:val="en-US"/>
         </w:rPr>
         <w:t>Features were</w:t>
@@ -10277,8 +10281,8 @@
         <w:rPr>
           <w:rFonts w:ascii="Times New Roman" w:eastAsia="Times New Roman" w:hAnsi="Times New Roman" w:cs="Times New Roman"/>
           <w:color w:val="000000"/>
-          <w:sz w:val="20"/>
-          <w:szCs w:val="20"/>
+          <w:sz w:val="24"/>
+          <w:szCs w:val="24"/>
           <w:lang w:val="en-US"/>
         </w:rPr>
         <w:t xml:space="preserve"> engineered by creating python methods that</w:t>
@@ -10287,8 +10291,8 @@
         <w:rPr>
           <w:rFonts w:ascii="Times New Roman" w:eastAsia="Times New Roman" w:hAnsi="Times New Roman" w:cs="Times New Roman"/>
           <w:color w:val="000000"/>
-          <w:sz w:val="20"/>
-          <w:szCs w:val="20"/>
+          <w:sz w:val="24"/>
+          <w:szCs w:val="24"/>
           <w:lang w:val="en-US"/>
         </w:rPr>
         <w:t xml:space="preserve">, at times, relied </w:t>
@@ -10297,8 +10301,8 @@
         <w:rPr>
           <w:rFonts w:ascii="Times New Roman" w:eastAsia="Times New Roman" w:hAnsi="Times New Roman" w:cs="Times New Roman"/>
           <w:color w:val="000000"/>
-          <w:sz w:val="20"/>
-          <w:szCs w:val="20"/>
+          <w:sz w:val="24"/>
+          <w:szCs w:val="24"/>
           <w:lang w:val="en-US"/>
         </w:rPr>
         <w:t>upon</w:t>
@@ -10307,8 +10311,8 @@
         <w:rPr>
           <w:rFonts w:ascii="Times New Roman" w:eastAsia="Times New Roman" w:hAnsi="Times New Roman" w:cs="Times New Roman"/>
           <w:color w:val="000000"/>
-          <w:sz w:val="20"/>
-          <w:szCs w:val="20"/>
+          <w:sz w:val="24"/>
+          <w:szCs w:val="24"/>
           <w:lang w:val="en-US"/>
         </w:rPr>
         <w:t xml:space="preserve"> python’s datetime and pandas library.</w:t>
@@ -10317,8 +10321,8 @@
         <w:rPr>
           <w:rFonts w:ascii="Times New Roman" w:eastAsia="Times New Roman" w:hAnsi="Times New Roman" w:cs="Times New Roman"/>
           <w:color w:val="000000"/>
-          <w:sz w:val="20"/>
-          <w:szCs w:val="20"/>
+          <w:sz w:val="24"/>
+          <w:szCs w:val="24"/>
           <w:lang w:val="en-US"/>
         </w:rPr>
         <w:t xml:space="preserve"> </w:t>
@@ -10327,8 +10331,8 @@
         <w:rPr>
           <w:rFonts w:ascii="Times New Roman" w:eastAsia="Times New Roman" w:hAnsi="Times New Roman" w:cs="Times New Roman"/>
           <w:color w:val="000000"/>
-          <w:sz w:val="20"/>
-          <w:szCs w:val="20"/>
+          <w:sz w:val="24"/>
+          <w:szCs w:val="24"/>
           <w:lang w:val="en-US"/>
         </w:rPr>
         <w:t xml:space="preserve">Engineered features </w:t>
@@ -10337,21 +10341,11 @@
         <w:rPr>
           <w:rFonts w:ascii="Times New Roman" w:eastAsia="Times New Roman" w:hAnsi="Times New Roman" w:cs="Times New Roman"/>
           <w:color w:val="000000"/>
-          <w:sz w:val="20"/>
-          <w:szCs w:val="20"/>
-          <w:lang w:val="en-US"/>
-        </w:rPr>
-        <w:t>helped increase accuracy of machine learning</w:t>
-      </w:r>
-      <w:r>
-        <w:rPr>
-          <w:rFonts w:ascii="Times New Roman" w:eastAsia="Times New Roman" w:hAnsi="Times New Roman" w:cs="Times New Roman"/>
-          <w:color w:val="000000"/>
-          <w:sz w:val="20"/>
-          <w:szCs w:val="20"/>
-          <w:lang w:val="en-US"/>
-        </w:rPr>
-        <w:t xml:space="preserve"> model</w:t>
+          <w:sz w:val="24"/>
+          <w:szCs w:val="24"/>
+          <w:lang w:val="en-US"/>
+        </w:rPr>
+        <w:t>helpe</w:t>
       </w:r>
       <w:bookmarkStart w:id="0" w:name="_GoBack"/>
       <w:bookmarkEnd w:id="0"/>
@@ -10359,8 +10353,28 @@
         <w:rPr>
           <w:rFonts w:ascii="Times New Roman" w:eastAsia="Times New Roman" w:hAnsi="Times New Roman" w:cs="Times New Roman"/>
           <w:color w:val="000000"/>
-          <w:sz w:val="20"/>
-          <w:szCs w:val="20"/>
+          <w:sz w:val="24"/>
+          <w:szCs w:val="24"/>
+          <w:lang w:val="en-US"/>
+        </w:rPr>
+        <w:t>d increase accuracy of machine learning</w:t>
+      </w:r>
+      <w:r>
+        <w:rPr>
+          <w:rFonts w:ascii="Times New Roman" w:eastAsia="Times New Roman" w:hAnsi="Times New Roman" w:cs="Times New Roman"/>
+          <w:color w:val="000000"/>
+          <w:sz w:val="24"/>
+          <w:szCs w:val="24"/>
+          <w:lang w:val="en-US"/>
+        </w:rPr>
+        <w:t xml:space="preserve"> model</w:t>
+      </w:r>
+      <w:r>
+        <w:rPr>
+          <w:rFonts w:ascii="Times New Roman" w:eastAsia="Times New Roman" w:hAnsi="Times New Roman" w:cs="Times New Roman"/>
+          <w:color w:val="000000"/>
+          <w:sz w:val="24"/>
+          <w:szCs w:val="24"/>
           <w:lang w:val="en-US"/>
         </w:rPr>
         <w:t xml:space="preserve"> by 2%. </w:t>
@@ -10369,8 +10383,8 @@
         <w:rPr>
           <w:rFonts w:ascii="Times New Roman" w:eastAsia="Times New Roman" w:hAnsi="Times New Roman" w:cs="Times New Roman"/>
           <w:color w:val="000000"/>
-          <w:sz w:val="20"/>
-          <w:szCs w:val="20"/>
+          <w:sz w:val="24"/>
+          <w:szCs w:val="24"/>
           <w:lang w:val="en-US"/>
         </w:rPr>
         <w:br/>
@@ -10386,17 +10400,17 @@
         <w:rPr>
           <w:rFonts w:ascii="Times New Roman" w:eastAsia="Times New Roman" w:hAnsi="Times New Roman" w:cs="Times New Roman"/>
           <w:color w:val="000000"/>
-          <w:sz w:val="20"/>
-          <w:szCs w:val="20"/>
-          <w:lang w:val="en-US"/>
-        </w:rPr>
-      </w:pPr>
-      <w:r>
-        <w:rPr>
-          <w:rFonts w:ascii="Times New Roman" w:eastAsia="Times New Roman" w:hAnsi="Times New Roman" w:cs="Times New Roman"/>
-          <w:color w:val="000000"/>
-          <w:sz w:val="20"/>
-          <w:szCs w:val="20"/>
+          <w:sz w:val="24"/>
+          <w:szCs w:val="24"/>
+          <w:lang w:val="en-US"/>
+        </w:rPr>
+      </w:pPr>
+      <w:r>
+        <w:rPr>
+          <w:rFonts w:ascii="Times New Roman" w:eastAsia="Times New Roman" w:hAnsi="Times New Roman" w:cs="Times New Roman"/>
+          <w:color w:val="000000"/>
+          <w:sz w:val="24"/>
+          <w:szCs w:val="24"/>
           <w:lang w:val="en-US"/>
         </w:rPr>
         <w:t xml:space="preserve">Analyzed </w:t>
@@ -10405,8 +10419,8 @@
         <w:rPr>
           <w:rFonts w:ascii="Times New Roman" w:eastAsia="Times New Roman" w:hAnsi="Times New Roman" w:cs="Times New Roman"/>
           <w:color w:val="000000"/>
-          <w:sz w:val="20"/>
-          <w:szCs w:val="20"/>
+          <w:sz w:val="24"/>
+          <w:szCs w:val="24"/>
           <w:lang w:val="en-US"/>
         </w:rPr>
         <w:t>dataset by creating scatterplots</w:t>
@@ -10415,8 +10429,8 @@
         <w:rPr>
           <w:rFonts w:ascii="Times New Roman" w:eastAsia="Times New Roman" w:hAnsi="Times New Roman" w:cs="Times New Roman"/>
           <w:color w:val="000000"/>
-          <w:sz w:val="20"/>
-          <w:szCs w:val="20"/>
+          <w:sz w:val="24"/>
+          <w:szCs w:val="24"/>
           <w:lang w:val="en-US"/>
         </w:rPr>
         <w:t xml:space="preserve">, </w:t>
@@ -10425,8 +10439,8 @@
         <w:rPr>
           <w:rFonts w:ascii="Times New Roman" w:eastAsia="Times New Roman" w:hAnsi="Times New Roman" w:cs="Times New Roman"/>
           <w:color w:val="000000"/>
-          <w:sz w:val="20"/>
-          <w:szCs w:val="20"/>
+          <w:sz w:val="24"/>
+          <w:szCs w:val="24"/>
           <w:lang w:val="en-US"/>
         </w:rPr>
         <w:t>histograms</w:t>
@@ -10435,8 +10449,8 @@
         <w:rPr>
           <w:rFonts w:ascii="Times New Roman" w:eastAsia="Times New Roman" w:hAnsi="Times New Roman" w:cs="Times New Roman"/>
           <w:color w:val="000000"/>
-          <w:sz w:val="20"/>
-          <w:szCs w:val="20"/>
+          <w:sz w:val="24"/>
+          <w:szCs w:val="24"/>
           <w:lang w:val="en-US"/>
         </w:rPr>
         <w:t>, and performing correlative statistics</w:t>
@@ -10445,8 +10459,8 @@
         <w:rPr>
           <w:rFonts w:ascii="Times New Roman" w:eastAsia="Times New Roman" w:hAnsi="Times New Roman" w:cs="Times New Roman"/>
           <w:color w:val="000000"/>
-          <w:sz w:val="20"/>
-          <w:szCs w:val="20"/>
+          <w:sz w:val="24"/>
+          <w:szCs w:val="24"/>
           <w:lang w:val="en-US"/>
         </w:rPr>
         <w:t xml:space="preserve"> to </w:t>
@@ -10455,8 +10469,8 @@
         <w:rPr>
           <w:rFonts w:ascii="Times New Roman" w:eastAsia="Times New Roman" w:hAnsi="Times New Roman" w:cs="Times New Roman"/>
           <w:color w:val="000000"/>
-          <w:sz w:val="20"/>
-          <w:szCs w:val="20"/>
+          <w:sz w:val="24"/>
+          <w:szCs w:val="24"/>
           <w:lang w:val="en-US"/>
         </w:rPr>
         <w:t>identify candidate features for our model</w:t>
@@ -10465,8 +10479,8 @@
         <w:rPr>
           <w:rFonts w:ascii="Times New Roman" w:eastAsia="Times New Roman" w:hAnsi="Times New Roman" w:cs="Times New Roman"/>
           <w:color w:val="000000"/>
-          <w:sz w:val="20"/>
-          <w:szCs w:val="20"/>
+          <w:sz w:val="24"/>
+          <w:szCs w:val="24"/>
           <w:lang w:val="en-US"/>
         </w:rPr>
         <w:t>, using python’s matplotlib and scipy</w:t>
@@ -10475,8 +10489,8 @@
         <w:rPr>
           <w:rFonts w:ascii="Times New Roman" w:eastAsia="Times New Roman" w:hAnsi="Times New Roman" w:cs="Times New Roman"/>
           <w:color w:val="000000"/>
-          <w:sz w:val="20"/>
-          <w:szCs w:val="20"/>
+          <w:sz w:val="24"/>
+          <w:szCs w:val="24"/>
           <w:lang w:val="en-US"/>
         </w:rPr>
         <w:t xml:space="preserve"> libraries</w:t>
@@ -10485,8 +10499,8 @@
         <w:rPr>
           <w:rFonts w:ascii="Times New Roman" w:eastAsia="Times New Roman" w:hAnsi="Times New Roman" w:cs="Times New Roman"/>
           <w:color w:val="000000"/>
-          <w:sz w:val="20"/>
-          <w:szCs w:val="20"/>
+          <w:sz w:val="24"/>
+          <w:szCs w:val="24"/>
           <w:lang w:val="en-US"/>
         </w:rPr>
         <w:t>.</w:t>
@@ -10495,8 +10509,8 @@
         <w:rPr>
           <w:rFonts w:ascii="Times New Roman" w:eastAsia="Times New Roman" w:hAnsi="Times New Roman" w:cs="Times New Roman"/>
           <w:color w:val="000000"/>
-          <w:sz w:val="20"/>
-          <w:szCs w:val="20"/>
+          <w:sz w:val="24"/>
+          <w:szCs w:val="24"/>
           <w:lang w:val="en-US"/>
         </w:rPr>
         <w:t xml:space="preserve"> </w:t>
@@ -10505,8 +10519,8 @@
         <w:rPr>
           <w:rFonts w:ascii="Times New Roman" w:eastAsia="Times New Roman" w:hAnsi="Times New Roman" w:cs="Times New Roman"/>
           <w:color w:val="000000"/>
-          <w:sz w:val="20"/>
-          <w:szCs w:val="20"/>
+          <w:sz w:val="24"/>
+          <w:szCs w:val="24"/>
           <w:lang w:val="en-US"/>
         </w:rPr>
         <w:t xml:space="preserve">Chosen features </w:t>
@@ -10515,8 +10529,8 @@
         <w:rPr>
           <w:rFonts w:ascii="Times New Roman" w:eastAsia="Times New Roman" w:hAnsi="Times New Roman" w:cs="Times New Roman"/>
           <w:color w:val="000000"/>
-          <w:sz w:val="20"/>
-          <w:szCs w:val="20"/>
+          <w:sz w:val="24"/>
+          <w:szCs w:val="24"/>
           <w:lang w:val="en-US"/>
         </w:rPr>
         <w:t>resulted in the ML</w:t>
@@ -10525,8 +10539,8 @@
         <w:rPr>
           <w:rFonts w:ascii="Times New Roman" w:eastAsia="Times New Roman" w:hAnsi="Times New Roman" w:cs="Times New Roman"/>
           <w:color w:val="000000"/>
-          <w:sz w:val="20"/>
-          <w:szCs w:val="20"/>
+          <w:sz w:val="24"/>
+          <w:szCs w:val="24"/>
           <w:lang w:val="en-US"/>
         </w:rPr>
         <w:t xml:space="preserve"> model being able to predict</w:t>
@@ -10535,8 +10549,8 @@
         <w:rPr>
           <w:rFonts w:ascii="Times New Roman" w:eastAsia="Times New Roman" w:hAnsi="Times New Roman" w:cs="Times New Roman"/>
           <w:color w:val="000000"/>
-          <w:sz w:val="20"/>
-          <w:szCs w:val="20"/>
+          <w:sz w:val="24"/>
+          <w:szCs w:val="24"/>
           <w:lang w:val="en-US"/>
         </w:rPr>
         <w:t xml:space="preserve"> 67.6% accuracy if</w:t>
@@ -10545,8 +10559,8 @@
         <w:rPr>
           <w:rFonts w:ascii="Times New Roman" w:eastAsia="Times New Roman" w:hAnsi="Times New Roman" w:cs="Times New Roman"/>
           <w:color w:val="000000"/>
-          <w:sz w:val="20"/>
-          <w:szCs w:val="20"/>
+          <w:sz w:val="24"/>
+          <w:szCs w:val="24"/>
           <w:lang w:val="en-US"/>
         </w:rPr>
         <w:t xml:space="preserve"> a</w:t>
@@ -10555,8 +10569,8 @@
         <w:rPr>
           <w:rFonts w:ascii="Times New Roman" w:eastAsia="Times New Roman" w:hAnsi="Times New Roman" w:cs="Times New Roman"/>
           <w:color w:val="000000"/>
-          <w:sz w:val="20"/>
-          <w:szCs w:val="20"/>
+          <w:sz w:val="24"/>
+          <w:szCs w:val="24"/>
           <w:lang w:val="en-US"/>
         </w:rPr>
         <w:t xml:space="preserve"> player gets a point</w:t>
@@ -10565,8 +10579,8 @@
         <w:rPr>
           <w:rFonts w:ascii="Times New Roman" w:eastAsia="Times New Roman" w:hAnsi="Times New Roman" w:cs="Times New Roman"/>
           <w:color w:val="000000"/>
-          <w:sz w:val="20"/>
-          <w:szCs w:val="20"/>
+          <w:sz w:val="24"/>
+          <w:szCs w:val="24"/>
           <w:lang w:val="en-US"/>
         </w:rPr>
         <w:t xml:space="preserve"> or not</w:t>
@@ -10575,8 +10589,8 @@
         <w:rPr>
           <w:rFonts w:ascii="Times New Roman" w:eastAsia="Times New Roman" w:hAnsi="Times New Roman" w:cs="Times New Roman"/>
           <w:color w:val="000000"/>
-          <w:sz w:val="20"/>
-          <w:szCs w:val="20"/>
+          <w:sz w:val="24"/>
+          <w:szCs w:val="24"/>
           <w:lang w:val="en-US"/>
         </w:rPr>
         <w:t>.</w:t>
@@ -10588,8 +10602,8 @@
         <w:rPr>
           <w:rFonts w:ascii="Times New Roman" w:eastAsia="Times New Roman" w:hAnsi="Times New Roman" w:cs="Times New Roman"/>
           <w:color w:val="000000"/>
-          <w:sz w:val="20"/>
-          <w:szCs w:val="20"/>
+          <w:sz w:val="24"/>
+          <w:szCs w:val="24"/>
           <w:lang w:val="en-US"/>
         </w:rPr>
       </w:pPr>
@@ -10604,17 +10618,17 @@
         <w:rPr>
           <w:rFonts w:ascii="Times New Roman" w:eastAsia="Times New Roman" w:hAnsi="Times New Roman" w:cs="Times New Roman"/>
           <w:color w:val="000000"/>
-          <w:sz w:val="20"/>
-          <w:szCs w:val="20"/>
-          <w:lang w:val="en-US"/>
-        </w:rPr>
-      </w:pPr>
-      <w:r>
-        <w:rPr>
-          <w:rFonts w:ascii="Times New Roman" w:eastAsia="Times New Roman" w:hAnsi="Times New Roman" w:cs="Times New Roman"/>
-          <w:color w:val="000000"/>
-          <w:sz w:val="20"/>
-          <w:szCs w:val="20"/>
+          <w:sz w:val="24"/>
+          <w:szCs w:val="24"/>
+          <w:lang w:val="en-US"/>
+        </w:rPr>
+      </w:pPr>
+      <w:r>
+        <w:rPr>
+          <w:rFonts w:ascii="Times New Roman" w:eastAsia="Times New Roman" w:hAnsi="Times New Roman" w:cs="Times New Roman"/>
+          <w:color w:val="000000"/>
+          <w:sz w:val="24"/>
+          <w:szCs w:val="24"/>
           <w:lang w:val="en-US"/>
         </w:rPr>
         <w:t>Wrote</w:t>
@@ -10623,8 +10637,8 @@
         <w:rPr>
           <w:rFonts w:ascii="Times New Roman" w:eastAsia="Times New Roman" w:hAnsi="Times New Roman" w:cs="Times New Roman"/>
           <w:color w:val="000000"/>
-          <w:sz w:val="20"/>
-          <w:szCs w:val="20"/>
+          <w:sz w:val="24"/>
+          <w:szCs w:val="24"/>
           <w:lang w:val="en-US"/>
         </w:rPr>
         <w:t xml:space="preserve"> </w:t>
@@ -10633,8 +10647,8 @@
         <w:rPr>
           <w:rFonts w:ascii="Times New Roman" w:eastAsia="Times New Roman" w:hAnsi="Times New Roman" w:cs="Times New Roman"/>
           <w:color w:val="000000"/>
-          <w:sz w:val="20"/>
-          <w:szCs w:val="20"/>
+          <w:sz w:val="24"/>
+          <w:szCs w:val="24"/>
           <w:lang w:val="en-US"/>
         </w:rPr>
         <w:t>a report explaining the results</w:t>
@@ -10643,8 +10657,8 @@
         <w:rPr>
           <w:rFonts w:ascii="Times New Roman" w:eastAsia="Times New Roman" w:hAnsi="Times New Roman" w:cs="Times New Roman"/>
           <w:color w:val="000000"/>
-          <w:sz w:val="20"/>
-          <w:szCs w:val="20"/>
+          <w:sz w:val="24"/>
+          <w:szCs w:val="24"/>
           <w:lang w:val="en-US"/>
         </w:rPr>
         <w:t xml:space="preserve"> from our investigation</w:t>
@@ -10653,8 +10667,8 @@
         <w:rPr>
           <w:rFonts w:ascii="Times New Roman" w:eastAsia="Times New Roman" w:hAnsi="Times New Roman" w:cs="Times New Roman"/>
           <w:color w:val="000000"/>
-          <w:sz w:val="20"/>
-          <w:szCs w:val="20"/>
+          <w:sz w:val="24"/>
+          <w:szCs w:val="24"/>
           <w:lang w:val="en-US"/>
         </w:rPr>
         <w:t xml:space="preserve">. Report </w:t>
@@ -10663,8 +10677,8 @@
         <w:rPr>
           <w:rFonts w:ascii="Times New Roman" w:eastAsia="Times New Roman" w:hAnsi="Times New Roman" w:cs="Times New Roman"/>
           <w:color w:val="000000"/>
-          <w:sz w:val="20"/>
-          <w:szCs w:val="20"/>
+          <w:sz w:val="24"/>
+          <w:szCs w:val="24"/>
           <w:lang w:val="en-US"/>
         </w:rPr>
         <w:t xml:space="preserve">included formal presentation of problem statement, methods, results, and a discussion of </w:t>
@@ -10673,8 +10687,8 @@
         <w:rPr>
           <w:rFonts w:ascii="Times New Roman" w:eastAsia="Times New Roman" w:hAnsi="Times New Roman" w:cs="Times New Roman"/>
           <w:color w:val="000000"/>
-          <w:sz w:val="20"/>
-          <w:szCs w:val="20"/>
+          <w:sz w:val="24"/>
+          <w:szCs w:val="24"/>
           <w:lang w:val="en-US"/>
         </w:rPr>
         <w:t>the results and limitations of findings.</w:t>
@@ -10685,53 +10699,145 @@
         <w:rPr>
           <w:rFonts w:ascii="Times New Roman" w:eastAsia="Times New Roman" w:hAnsi="Times New Roman" w:cs="Times New Roman"/>
           <w:color w:val="000000"/>
-          <w:sz w:val="20"/>
-          <w:szCs w:val="20"/>
-          <w:lang w:val="en-US"/>
-        </w:rPr>
-      </w:pPr>
-      <w:r>
-        <w:rPr>
-          <w:rFonts w:ascii="Times New Roman" w:eastAsia="Times New Roman" w:hAnsi="Times New Roman" w:cs="Times New Roman"/>
-          <w:color w:val="000000"/>
-          <w:sz w:val="20"/>
-          <w:szCs w:val="20"/>
+          <w:sz w:val="24"/>
+          <w:szCs w:val="24"/>
+          <w:lang w:val="en-US"/>
+        </w:rPr>
+      </w:pPr>
+      <w:r>
+        <w:rPr>
+          <w:rFonts w:ascii="Times New Roman" w:eastAsia="Times New Roman" w:hAnsi="Times New Roman" w:cs="Times New Roman"/>
+          <w:color w:val="000000"/>
+          <w:sz w:val="24"/>
+          <w:szCs w:val="24"/>
           <w:lang w:val="en-US"/>
         </w:rPr>
         <w:t>Alex:</w:t>
-      </w:r>
-      <w:r>
-        <w:rPr>
-          <w:rFonts w:ascii="Times New Roman" w:eastAsia="Times New Roman" w:hAnsi="Times New Roman" w:cs="Times New Roman"/>
-          <w:color w:val="000000"/>
-          <w:sz w:val="20"/>
-          <w:szCs w:val="20"/>
-          <w:lang w:val="en-US"/>
-        </w:rPr>
-        <w:br/>
       </w:r>
     </w:p>
     <w:p>
       <w:pPr>
-        <w:rPr>
-          <w:rFonts w:ascii="Times New Roman" w:eastAsia="Times New Roman" w:hAnsi="Times New Roman" w:cs="Times New Roman"/>
-          <w:color w:val="000000"/>
-          <w:sz w:val="20"/>
-          <w:szCs w:val="20"/>
-          <w:lang w:val="en-US"/>
-        </w:rPr>
-      </w:pPr>
+        <w:pStyle w:val="ListParagraph"/>
+        <w:numPr>
+          <w:ilvl w:val="0"/>
+          <w:numId w:val="4"/>
+        </w:numPr>
+        <w:rPr>
+          <w:rFonts w:ascii="Times New Roman" w:eastAsia="Times New Roman" w:hAnsi="Times New Roman" w:cs="Times New Roman"/>
+          <w:color w:val="000000"/>
+          <w:sz w:val="24"/>
+          <w:szCs w:val="24"/>
+          <w:lang w:val="en-US"/>
+        </w:rPr>
+      </w:pPr>
+      <w:r>
+        <w:rPr>
+          <w:rFonts w:ascii="Times New Roman" w:eastAsia="Times New Roman" w:hAnsi="Times New Roman" w:cs="Times New Roman"/>
+          <w:color w:val="000000"/>
+          <w:sz w:val="24"/>
+          <w:szCs w:val="24"/>
+          <w:lang w:val="en-US"/>
+        </w:rPr>
+        <w:t>Created and optimized machine learning models, SVC() and K-nearest via GridSearchCV() to achieve the best score possible for the machine learning model.</w:t>
+      </w:r>
     </w:p>
     <w:p>
       <w:pPr>
-        <w:rPr>
-          <w:rFonts w:ascii="Times New Roman" w:eastAsia="Times New Roman" w:hAnsi="Times New Roman" w:cs="Times New Roman"/>
-          <w:color w:val="000000"/>
-          <w:sz w:val="20"/>
-          <w:szCs w:val="20"/>
-          <w:lang w:val="en-US"/>
-        </w:rPr>
-      </w:pPr>
+        <w:pStyle w:val="ListParagraph"/>
+        <w:numPr>
+          <w:ilvl w:val="0"/>
+          <w:numId w:val="4"/>
+        </w:numPr>
+        <w:rPr>
+          <w:rFonts w:ascii="Times New Roman" w:eastAsia="Times New Roman" w:hAnsi="Times New Roman" w:cs="Times New Roman"/>
+          <w:color w:val="000000"/>
+          <w:sz w:val="24"/>
+          <w:szCs w:val="24"/>
+          <w:lang w:val="en-US"/>
+        </w:rPr>
+      </w:pPr>
+      <w:r>
+        <w:rPr>
+          <w:rFonts w:ascii="Times New Roman" w:eastAsia="Times New Roman" w:hAnsi="Times New Roman" w:cs="Times New Roman"/>
+          <w:color w:val="000000"/>
+          <w:sz w:val="24"/>
+          <w:szCs w:val="24"/>
+          <w:lang w:val="en-US"/>
+        </w:rPr>
+        <w:t xml:space="preserve">Visualized the results obtain from the data analyses </w:t>
+      </w:r>
+      <w:r>
+        <w:rPr>
+          <w:rFonts w:ascii="Times New Roman" w:eastAsia="Times New Roman" w:hAnsi="Times New Roman" w:cs="Times New Roman"/>
+          <w:color w:val="000000"/>
+          <w:sz w:val="24"/>
+          <w:szCs w:val="24"/>
+          <w:lang w:val="en-US"/>
+        </w:rPr>
+        <w:t>and machine learning outputs</w:t>
+      </w:r>
+      <w:r>
+        <w:rPr>
+          <w:rFonts w:ascii="Times New Roman" w:eastAsia="Times New Roman" w:hAnsi="Times New Roman" w:cs="Times New Roman"/>
+          <w:color w:val="000000"/>
+          <w:sz w:val="24"/>
+          <w:szCs w:val="24"/>
+          <w:lang w:val="en-US"/>
+        </w:rPr>
+        <w:t>, specifically created histograms, heatmaps, scatterplots for better interpretation of the results.</w:t>
+      </w:r>
+    </w:p>
+    <w:p>
+      <w:pPr>
+        <w:pStyle w:val="ListParagraph"/>
+        <w:numPr>
+          <w:ilvl w:val="0"/>
+          <w:numId w:val="4"/>
+        </w:numPr>
+        <w:rPr>
+          <w:rFonts w:ascii="Times New Roman" w:eastAsia="Times New Roman" w:hAnsi="Times New Roman" w:cs="Times New Roman"/>
+          <w:color w:val="000000"/>
+          <w:sz w:val="24"/>
+          <w:szCs w:val="24"/>
+          <w:lang w:val="en-US"/>
+        </w:rPr>
+      </w:pPr>
+      <w:r>
+        <w:rPr>
+          <w:rFonts w:ascii="Times New Roman" w:eastAsia="Times New Roman" w:hAnsi="Times New Roman" w:cs="Times New Roman"/>
+          <w:color w:val="000000"/>
+          <w:sz w:val="24"/>
+          <w:szCs w:val="24"/>
+          <w:lang w:val="en-US"/>
+        </w:rPr>
+        <w:t>Wrote a report explaining the results from our investigation. Report included formal presentation of problem statement, methods, results, and a discussion of the results and limitations of findings.</w:t>
+      </w:r>
+    </w:p>
+    <w:p>
+      <w:pPr>
+        <w:pStyle w:val="ListParagraph"/>
+        <w:numPr>
+          <w:ilvl w:val="0"/>
+          <w:numId w:val="4"/>
+        </w:numPr>
+        <w:rPr>
+          <w:rFonts w:ascii="Times New Roman" w:eastAsia="Times New Roman" w:hAnsi="Times New Roman" w:cs="Times New Roman"/>
+          <w:color w:val="000000"/>
+          <w:sz w:val="24"/>
+          <w:szCs w:val="24"/>
+          <w:lang w:val="en-US"/>
+        </w:rPr>
+      </w:pPr>
+      <w:r>
+        <w:rPr>
+          <w:rFonts w:ascii="Times New Roman" w:eastAsia="Times New Roman" w:hAnsi="Times New Roman" w:cs="Times New Roman"/>
+          <w:color w:val="000000"/>
+          <w:sz w:val="24"/>
+          <w:szCs w:val="24"/>
+          <w:lang w:val="en-US"/>
+        </w:rPr>
+        <w:t>Was in charge of maintaining the GitLab repository, such as approving merge requests so that no conflicts arised</w:t>
+      </w:r>
     </w:p>
     <w:p/>
     <w:sectPr>
@@ -10983,6 +11089,119 @@
     </w:lvl>
   </w:abstractNum>
   <w:abstractNum w:abstractNumId="1" w15:restartNumberingAfterBreak="0">
+    <w:nsid w:val="14CE4D56"/>
+    <w:multiLevelType w:val="hybridMultilevel"/>
+    <w:tmpl w:val="45A684D4"/>
+    <w:lvl w:ilvl="0" w:tplc="04090001">
+      <w:start w:val="1"/>
+      <w:numFmt w:val="bullet"/>
+      <w:lvlText w:val=""/>
+      <w:lvlJc w:val="left"/>
+      <w:pPr>
+        <w:ind w:left="720" w:hanging="360"/>
+      </w:pPr>
+      <w:rPr>
+        <w:rFonts w:ascii="Symbol" w:hAnsi="Symbol" w:hint="default"/>
+      </w:rPr>
+    </w:lvl>
+    <w:lvl w:ilvl="1" w:tplc="04090003" w:tentative="1">
+      <w:start w:val="1"/>
+      <w:numFmt w:val="bullet"/>
+      <w:lvlText w:val="o"/>
+      <w:lvlJc w:val="left"/>
+      <w:pPr>
+        <w:ind w:left="1440" w:hanging="360"/>
+      </w:pPr>
+      <w:rPr>
+        <w:rFonts w:ascii="Courier New" w:hAnsi="Courier New" w:cs="Courier New" w:hint="default"/>
+      </w:rPr>
+    </w:lvl>
+    <w:lvl w:ilvl="2" w:tplc="04090005" w:tentative="1">
+      <w:start w:val="1"/>
+      <w:numFmt w:val="bullet"/>
+      <w:lvlText w:val=""/>
+      <w:lvlJc w:val="left"/>
+      <w:pPr>
+        <w:ind w:left="2160" w:hanging="360"/>
+      </w:pPr>
+      <w:rPr>
+        <w:rFonts w:ascii="Wingdings" w:hAnsi="Wingdings" w:hint="default"/>
+      </w:rPr>
+    </w:lvl>
+    <w:lvl w:ilvl="3" w:tplc="04090001" w:tentative="1">
+      <w:start w:val="1"/>
+      <w:numFmt w:val="bullet"/>
+      <w:lvlText w:val=""/>
+      <w:lvlJc w:val="left"/>
+      <w:pPr>
+        <w:ind w:left="2880" w:hanging="360"/>
+      </w:pPr>
+      <w:rPr>
+        <w:rFonts w:ascii="Symbol" w:hAnsi="Symbol" w:hint="default"/>
+      </w:rPr>
+    </w:lvl>
+    <w:lvl w:ilvl="4" w:tplc="04090003" w:tentative="1">
+      <w:start w:val="1"/>
+      <w:numFmt w:val="bullet"/>
+      <w:lvlText w:val="o"/>
+      <w:lvlJc w:val="left"/>
+      <w:pPr>
+        <w:ind w:left="3600" w:hanging="360"/>
+      </w:pPr>
+      <w:rPr>
+        <w:rFonts w:ascii="Courier New" w:hAnsi="Courier New" w:cs="Courier New" w:hint="default"/>
+      </w:rPr>
+    </w:lvl>
+    <w:lvl w:ilvl="5" w:tplc="04090005" w:tentative="1">
+      <w:start w:val="1"/>
+      <w:numFmt w:val="bullet"/>
+      <w:lvlText w:val=""/>
+      <w:lvlJc w:val="left"/>
+      <w:pPr>
+        <w:ind w:left="4320" w:hanging="360"/>
+      </w:pPr>
+      <w:rPr>
+        <w:rFonts w:ascii="Wingdings" w:hAnsi="Wingdings" w:hint="default"/>
+      </w:rPr>
+    </w:lvl>
+    <w:lvl w:ilvl="6" w:tplc="04090001" w:tentative="1">
+      <w:start w:val="1"/>
+      <w:numFmt w:val="bullet"/>
+      <w:lvlText w:val=""/>
+      <w:lvlJc w:val="left"/>
+      <w:pPr>
+        <w:ind w:left="5040" w:hanging="360"/>
+      </w:pPr>
+      <w:rPr>
+        <w:rFonts w:ascii="Symbol" w:hAnsi="Symbol" w:hint="default"/>
+      </w:rPr>
+    </w:lvl>
+    <w:lvl w:ilvl="7" w:tplc="04090003" w:tentative="1">
+      <w:start w:val="1"/>
+      <w:numFmt w:val="bullet"/>
+      <w:lvlText w:val="o"/>
+      <w:lvlJc w:val="left"/>
+      <w:pPr>
+        <w:ind w:left="5760" w:hanging="360"/>
+      </w:pPr>
+      <w:rPr>
+        <w:rFonts w:ascii="Courier New" w:hAnsi="Courier New" w:cs="Courier New" w:hint="default"/>
+      </w:rPr>
+    </w:lvl>
+    <w:lvl w:ilvl="8" w:tplc="04090005" w:tentative="1">
+      <w:start w:val="1"/>
+      <w:numFmt w:val="bullet"/>
+      <w:lvlText w:val=""/>
+      <w:lvlJc w:val="left"/>
+      <w:pPr>
+        <w:ind w:left="6480" w:hanging="360"/>
+      </w:pPr>
+      <w:rPr>
+        <w:rFonts w:ascii="Wingdings" w:hAnsi="Wingdings" w:hint="default"/>
+      </w:rPr>
+    </w:lvl>
+  </w:abstractNum>
+  <w:abstractNum w:abstractNumId="2" w15:restartNumberingAfterBreak="0">
     <w:nsid w:val="2F881E8C"/>
     <w:multiLevelType w:val="hybridMultilevel"/>
     <w:tmpl w:val="DBEED2B2"/>
@@ -11073,7 +11292,7 @@
       </w:pPr>
     </w:lvl>
   </w:abstractNum>
-  <w:abstractNum w:abstractNumId="2" w15:restartNumberingAfterBreak="0">
+  <w:abstractNum w:abstractNumId="3" w15:restartNumberingAfterBreak="0">
     <w:nsid w:val="606252C2"/>
     <w:multiLevelType w:val="hybridMultilevel"/>
     <w:tmpl w:val="8C809AB6"/>
@@ -11190,10 +11409,13 @@
     <w:abstractNumId w:val="0"/>
   </w:num>
   <w:num w:numId="2">
-    <w:abstractNumId w:val="1"/>
+    <w:abstractNumId w:val="2"/>
   </w:num>
   <w:num w:numId="3">
-    <w:abstractNumId w:val="2"/>
+    <w:abstractNumId w:val="3"/>
+  </w:num>
+  <w:num w:numId="4">
+    <w:abstractNumId w:val="1"/>
   </w:num>
 </w:numbering>
 </file>
@@ -12070,12 +12292,6 @@
 </file>
 
 <file path=customXml/item1.xml><?xml version="1.0" encoding="utf-8"?>
-<p:properties xmlns:p="http://schemas.microsoft.com/office/2006/metadata/properties" xmlns:xsi="http://www.w3.org/2001/XMLSchema-instance" xmlns:pc="http://schemas.microsoft.com/office/infopath/2007/PartnerControls">
-  <documentManagement/>
-</p:properties>
-</file>
-
-<file path=customXml/item2.xml><?xml version="1.0" encoding="utf-8"?>
 <ct:contentTypeSchema xmlns:ct="http://schemas.microsoft.com/office/2006/metadata/contentType" xmlns:ma="http://schemas.microsoft.com/office/2006/metadata/properties/metaAttributes" ct:_="" ma:_="" ma:contentTypeName="Document" ma:contentTypeID="0x01010036587102222570488BA42E635DDEA6C2" ma:contentTypeVersion="7" ma:contentTypeDescription="Create a new document." ma:contentTypeScope="" ma:versionID="0424115e15e237f5a6a9e69cf3d904f4">
   <xsd:schema xmlns:xsd="http://www.w3.org/2001/XMLSchema" xmlns:xs="http://www.w3.org/2001/XMLSchema" xmlns:p="http://schemas.microsoft.com/office/2006/metadata/properties" xmlns:ns3="fa4dc367-297d-4bf1-90c8-8434d5ed39f8" targetNamespace="http://schemas.microsoft.com/office/2006/metadata/properties" ma:root="true" ma:fieldsID="63b753f1f723a2a6f199895ba62aaa26" ns3:_="">
     <xsd:import namespace="fa4dc367-297d-4bf1-90c8-8434d5ed39f8"/>
@@ -12239,6 +12455,12 @@
 </ct:contentTypeSchema>
 </file>
 
+<file path=customXml/item2.xml><?xml version="1.0" encoding="utf-8"?>
+<p:properties xmlns:p="http://schemas.microsoft.com/office/2006/metadata/properties" xmlns:xsi="http://www.w3.org/2001/XMLSchema-instance" xmlns:pc="http://schemas.microsoft.com/office/infopath/2007/PartnerControls">
+  <documentManagement/>
+</p:properties>
+</file>
+
 <file path=customXml/item3.xml><?xml version="1.0" encoding="utf-8"?>
 <?mso-contentType ?>
 <FormTemplates xmlns="http://schemas.microsoft.com/sharepoint/v3/contenttype/forms">
@@ -12249,22 +12471,6 @@
 </file>
 
 <file path=customXml/itemProps1.xml><?xml version="1.0" encoding="utf-8"?>
-<ds:datastoreItem xmlns:ds="http://schemas.openxmlformats.org/officeDocument/2006/customXml" ds:itemID="{99F74D5F-66B4-4232-8EFD-62D93348B33D}">
-  <ds:schemaRefs>
-    <ds:schemaRef ds:uri="http://schemas.microsoft.com/office/infopath/2007/PartnerControls"/>
-    <ds:schemaRef ds:uri="http://purl.org/dc/elements/1.1/"/>
-    <ds:schemaRef ds:uri="http://schemas.microsoft.com/office/2006/metadata/properties"/>
-    <ds:schemaRef ds:uri="fa4dc367-297d-4bf1-90c8-8434d5ed39f8"/>
-    <ds:schemaRef ds:uri="http://schemas.microsoft.com/office/2006/documentManagement/types"/>
-    <ds:schemaRef ds:uri="http://schemas.openxmlformats.org/package/2006/metadata/core-properties"/>
-    <ds:schemaRef ds:uri="http://purl.org/dc/dcmitype/"/>
-    <ds:schemaRef ds:uri="http://www.w3.org/XML/1998/namespace"/>
-    <ds:schemaRef ds:uri="http://purl.org/dc/terms/"/>
-  </ds:schemaRefs>
-</ds:datastoreItem>
-</file>
-
-<file path=customXml/itemProps2.xml><?xml version="1.0" encoding="utf-8"?>
 <ds:datastoreItem xmlns:ds="http://schemas.openxmlformats.org/officeDocument/2006/customXml" ds:itemID="{71854FD8-965E-429F-8B6C-7EE2ED2FBE8B}">
   <ds:schemaRefs>
     <ds:schemaRef ds:uri="http://schemas.microsoft.com/office/2006/metadata/contentType"/>
@@ -12282,6 +12488,15 @@
 </ds:datastoreItem>
 </file>
 
+<file path=customXml/itemProps2.xml><?xml version="1.0" encoding="utf-8"?>
+<ds:datastoreItem xmlns:ds="http://schemas.openxmlformats.org/officeDocument/2006/customXml" ds:itemID="{99F74D5F-66B4-4232-8EFD-62D93348B33D}">
+  <ds:schemaRefs>
+    <ds:schemaRef ds:uri="http://schemas.microsoft.com/office/2006/metadata/properties"/>
+    <ds:schemaRef ds:uri="http://schemas.microsoft.com/office/infopath/2007/PartnerControls"/>
+  </ds:schemaRefs>
+</ds:datastoreItem>
+</file>
+
 <file path=customXml/itemProps3.xml><?xml version="1.0" encoding="utf-8"?>
 <ds:datastoreItem xmlns:ds="http://schemas.openxmlformats.org/officeDocument/2006/customXml" ds:itemID="{2AFD6003-4D7F-4394-9741-1B8FE1BCAEE7}">
   <ds:schemaRefs>

</xml_diff>